<commit_message>
change data and do some adjustment.
</commit_message>
<xml_diff>
--- a/MA678 Midterm Project Proposal.docx
+++ b/MA678 Midterm Project Proposal.docx
@@ -184,63 +184,7 @@
           <w:sz w:val="24"/>
           <w:szCs w:val="32"/>
         </w:rPr>
-        <w:t xml:space="preserve">After </w:t>
-      </w:r>
-      <w:r>
-        <w:rPr>
-          <w:rFonts w:hint="default" w:ascii="Times New Roman Regular" w:hAnsi="Times New Roman Regular" w:cs="Times New Roman Regular"/>
-          <w:sz w:val="24"/>
-          <w:szCs w:val="32"/>
-        </w:rPr>
-        <w:t>finishing</w:t>
-      </w:r>
-      <w:r>
-        <w:rPr>
-          <w:rFonts w:hint="default" w:ascii="Times New Roman Regular" w:hAnsi="Times New Roman Regular" w:cs="Times New Roman Regular"/>
-          <w:sz w:val="24"/>
-          <w:szCs w:val="32"/>
-        </w:rPr>
-        <w:t xml:space="preserve"> this</w:t>
-      </w:r>
-      <w:r>
-        <w:rPr>
-          <w:rFonts w:hint="default" w:ascii="Times New Roman Regular" w:hAnsi="Times New Roman Regular" w:cs="Times New Roman Regular"/>
-          <w:sz w:val="24"/>
-          <w:szCs w:val="32"/>
-        </w:rPr>
-        <w:t xml:space="preserve"> project</w:t>
-      </w:r>
-      <w:r>
-        <w:rPr>
-          <w:rFonts w:hint="default" w:ascii="Times New Roman Regular" w:hAnsi="Times New Roman Regular" w:cs="Times New Roman Regular"/>
-          <w:sz w:val="24"/>
-          <w:szCs w:val="32"/>
-        </w:rPr>
-        <w:t xml:space="preserve">, I can start analyzing data from areas I'm </w:t>
-      </w:r>
-      <w:r>
-        <w:rPr>
-          <w:rFonts w:hint="default" w:ascii="Times New Roman Regular" w:hAnsi="Times New Roman Regular" w:cs="Times New Roman Regular"/>
-          <w:sz w:val="24"/>
-          <w:szCs w:val="32"/>
-        </w:rPr>
-        <w:t xml:space="preserve">not </w:t>
-      </w:r>
-      <w:r>
-        <w:rPr>
-          <w:rFonts w:hint="default" w:ascii="Times New Roman Regular" w:hAnsi="Times New Roman Regular" w:cs="Times New Roman Regular"/>
-          <w:sz w:val="24"/>
-          <w:szCs w:val="32"/>
-        </w:rPr>
-        <w:t xml:space="preserve">familiar with, or </w:t>
-      </w:r>
-      <w:r>
-        <w:rPr>
-          <w:rFonts w:hint="default" w:ascii="Times New Roman Regular" w:hAnsi="Times New Roman Regular" w:cs="Times New Roman Regular"/>
-          <w:sz w:val="24"/>
-          <w:szCs w:val="32"/>
-        </w:rPr>
-        <w:t>some area</w:t>
+        <w:t>After finishing this project, I can start analyzing data from areas I'm not familiar with, or some area</w:t>
       </w:r>
       <w:r>
         <w:rPr>
@@ -257,33 +201,7 @@
           <w:sz w:val="24"/>
           <w:szCs w:val="32"/>
         </w:rPr>
-        <w:t xml:space="preserve"> that</w:t>
-      </w:r>
-      <w:r>
-        <w:rPr>
-          <w:rFonts w:hint="default" w:ascii="Times New Roman Regular" w:hAnsi="Times New Roman Regular" w:cs="Times New Roman Regular"/>
-          <w:sz w:val="24"/>
-          <w:szCs w:val="32"/>
-        </w:rPr>
-        <w:t xml:space="preserve"> I</w:t>
-      </w:r>
-      <w:r>
-        <w:rPr>
-          <w:rFonts w:hint="default" w:ascii="Times New Roman Regular" w:hAnsi="Times New Roman Regular" w:cs="Times New Roman Regular"/>
-          <w:sz w:val="24"/>
-          <w:szCs w:val="32"/>
-        </w:rPr>
-        <w:t xml:space="preserve"> have never been in contact with</w:t>
-      </w:r>
-      <w:bookmarkStart w:id="0" w:name="_GoBack"/>
-      <w:bookmarkEnd w:id="0"/>
-      <w:r>
-        <w:rPr>
-          <w:rFonts w:hint="default" w:ascii="Times New Roman Regular" w:hAnsi="Times New Roman Regular" w:cs="Times New Roman Regular"/>
-          <w:sz w:val="24"/>
-          <w:szCs w:val="32"/>
-        </w:rPr>
-        <w:t xml:space="preserve"> based on this project’s experience.</w:t>
+        <w:t xml:space="preserve"> that I have never been in contact with based on this project’s experience.</w:t>
       </w:r>
     </w:p>
     <w:p>
@@ -339,86 +257,8 @@
           <w:szCs w:val="32"/>
           <w:lang w:eastAsia="zh-Hans"/>
         </w:rPr>
-        <w:t>1.</w:t>
-      </w:r>
-      <w:r>
-        <w:rPr>
-          <w:rFonts w:hint="eastAsia" w:ascii="Times New Roman Regular" w:hAnsi="Times New Roman Regular" w:cs="Times New Roman Regular"/>
-          <w:sz w:val="24"/>
-          <w:szCs w:val="32"/>
-          <w:lang w:val="en-US" w:eastAsia="zh-Hans"/>
-        </w:rPr>
-        <w:t>Will the in</w:t>
-      </w:r>
-      <w:r>
-        <w:rPr>
-          <w:rFonts w:hint="default" w:ascii="Times New Roman Regular" w:hAnsi="Times New Roman Regular" w:cs="Times New Roman Regular"/>
-          <w:sz w:val="24"/>
-          <w:szCs w:val="32"/>
-          <w:lang w:eastAsia="zh-Hans"/>
-        </w:rPr>
-        <w:t>gredients</w:t>
-      </w:r>
-      <w:r>
-        <w:rPr>
-          <w:rFonts w:hint="eastAsia" w:ascii="Times New Roman Regular" w:hAnsi="Times New Roman Regular" w:cs="Times New Roman Regular"/>
-          <w:sz w:val="24"/>
-          <w:szCs w:val="32"/>
-          <w:lang w:val="en-US" w:eastAsia="zh-Hans"/>
-        </w:rPr>
-        <w:t xml:space="preserve"> of cosmetics affect </w:t>
-      </w:r>
-      <w:r>
-        <w:rPr>
-          <w:rFonts w:hint="default" w:ascii="Times New Roman Regular" w:hAnsi="Times New Roman Regular" w:cs="Times New Roman Regular"/>
-          <w:sz w:val="24"/>
-          <w:szCs w:val="32"/>
-          <w:lang w:eastAsia="zh-Hans"/>
-        </w:rPr>
-        <w:t>the final result of customer’s rank</w:t>
-      </w:r>
-      <w:r>
-        <w:rPr>
-          <w:rFonts w:hint="eastAsia" w:ascii="Times New Roman Regular" w:hAnsi="Times New Roman Regular" w:cs="Times New Roman Regular"/>
-          <w:sz w:val="24"/>
-          <w:szCs w:val="32"/>
-          <w:lang w:val="en-US" w:eastAsia="zh-Hans"/>
-        </w:rPr>
-        <w:t>?</w:t>
-      </w:r>
-    </w:p>
-    <w:p>
-      <w:pPr>
-        <w:numPr>
-          <w:ilvl w:val="0"/>
-          <w:numId w:val="1"/>
-        </w:numPr>
-        <w:rPr>
-          <w:rFonts w:hint="default" w:ascii="Times New Roman Regular" w:hAnsi="Times New Roman Regular" w:cs="Times New Roman Regular"/>
-          <w:sz w:val="24"/>
-          <w:szCs w:val="32"/>
-          <w:lang w:eastAsia="zh-Hans"/>
-        </w:rPr>
-      </w:pPr>
-      <w:r>
-        <w:rPr>
-          <w:rFonts w:hint="default" w:ascii="Times New Roman Regular" w:hAnsi="Times New Roman Regular" w:cs="Times New Roman Regular"/>
-          <w:sz w:val="24"/>
-          <w:szCs w:val="32"/>
-          <w:lang w:eastAsia="zh-Hans"/>
-        </w:rPr>
-        <w:t>Will the ingredients of cosmetics affect the cosmetics price?</w:t>
-      </w:r>
-    </w:p>
-    <w:p>
-      <w:pPr>
-        <w:rPr>
-          <w:rFonts w:hint="default" w:ascii="Times New Roman Regular" w:hAnsi="Times New Roman Regular" w:cs="Times New Roman Regular"/>
-          <w:sz w:val="24"/>
-          <w:szCs w:val="32"/>
-          <w:lang w:eastAsia="zh-Hans"/>
-        </w:rPr>
-      </w:pPr>
+        <w:t>Which kinds of factors would make influence on book’s price?</w:t>
+      </w:r>
     </w:p>
     <w:p>
       <w:pPr>
@@ -481,9 +321,18 @@
           <w:rFonts w:hint="default" w:ascii="Times New Roman Regular" w:hAnsi="Times New Roman Regular" w:cs="Times New Roman Regular"/>
           <w:sz w:val="24"/>
           <w:szCs w:val="32"/>
+          <w:lang w:eastAsia="zh-Hans"/>
+        </w:rPr>
+      </w:pPr>
+      <w:r>
+        <w:rPr>
+          <w:rFonts w:hint="default" w:ascii="Times New Roman Regular" w:hAnsi="Times New Roman Regular" w:cs="Times New Roman Regular"/>
+          <w:sz w:val="24"/>
+          <w:szCs w:val="32"/>
           <w:lang w:val="en-US" w:eastAsia="zh-Hans"/>
         </w:rPr>
-      </w:pPr>
+        <w:fldChar w:fldCharType="begin"/>
+      </w:r>
       <w:r>
         <w:rPr>
           <w:rFonts w:hint="default" w:ascii="Times New Roman Regular" w:hAnsi="Times New Roman Regular" w:cs="Times New Roman Regular"/>
@@ -491,7 +340,7 @@
           <w:szCs w:val="32"/>
           <w:lang w:val="en-US" w:eastAsia="zh-Hans"/>
         </w:rPr>
-        <w:fldChar w:fldCharType="begin"/>
+        <w:instrText xml:space="preserve"> HYPERLINK "https://www.kaggle.com/lava18/google-play-store-apps." </w:instrText>
       </w:r>
       <w:r>
         <w:rPr>
@@ -500,16 +349,17 @@
           <w:szCs w:val="32"/>
           <w:lang w:val="en-US" w:eastAsia="zh-Hans"/>
         </w:rPr>
-        <w:instrText xml:space="preserve"> HYPERLINK "https://www.kaggle.com/kingabzpro/cosmetics-datasets" </w:instrText>
-      </w:r>
-      <w:r>
-        <w:rPr>
+        <w:fldChar w:fldCharType="separate"/>
+      </w:r>
+      <w:r>
+        <w:rPr>
+          <w:rStyle w:val="4"/>
           <w:rFonts w:hint="default" w:ascii="Times New Roman Regular" w:hAnsi="Times New Roman Regular" w:cs="Times New Roman Regular"/>
           <w:sz w:val="24"/>
           <w:szCs w:val="32"/>
           <w:lang w:val="en-US" w:eastAsia="zh-Hans"/>
         </w:rPr>
-        <w:fldChar w:fldCharType="separate"/>
+        <w:t>https://www.kaggle.com/lava18/google-play-store-apps</w:t>
       </w:r>
       <w:r>
         <w:rPr>
@@ -517,29 +367,47 @@
           <w:rFonts w:hint="default" w:ascii="Times New Roman Regular" w:hAnsi="Times New Roman Regular" w:cs="Times New Roman Regular"/>
           <w:sz w:val="24"/>
           <w:szCs w:val="32"/>
+          <w:lang w:eastAsia="zh-Hans"/>
+        </w:rPr>
+        <w:t>.</w:t>
+      </w:r>
+      <w:r>
+        <w:rPr>
+          <w:rFonts w:hint="default" w:ascii="Times New Roman Regular" w:hAnsi="Times New Roman Regular" w:cs="Times New Roman Regular"/>
+          <w:sz w:val="24"/>
+          <w:szCs w:val="32"/>
           <w:lang w:val="en-US" w:eastAsia="zh-Hans"/>
         </w:rPr>
-        <w:t>https://www.kaggle.com/kingabzpro/cosmetics-datasets</w:t>
-      </w:r>
-      <w:r>
-        <w:rPr>
-          <w:rFonts w:hint="default" w:ascii="Times New Roman Regular" w:hAnsi="Times New Roman Regular" w:cs="Times New Roman Regular"/>
+        <w:fldChar w:fldCharType="end"/>
+      </w:r>
+    </w:p>
+    <w:p>
+      <w:pPr>
+        <w:rPr>
+          <w:rFonts w:hint="default" w:ascii="Times New Roman Regular" w:hAnsi="Times New Roman Regular" w:cs="Times New Roman Regular"/>
+          <w:sz w:val="24"/>
+          <w:szCs w:val="32"/>
+          <w:lang w:eastAsia="zh-Hans"/>
+        </w:rPr>
+      </w:pPr>
+      <w:r>
+        <w:rPr>
+          <w:rFonts w:hint="eastAsia" w:ascii="Times New Roman Regular" w:hAnsi="Times New Roman Regular" w:cs="Times New Roman Regular"/>
           <w:sz w:val="24"/>
           <w:szCs w:val="32"/>
           <w:lang w:val="en-US" w:eastAsia="zh-Hans"/>
         </w:rPr>
-        <w:fldChar w:fldCharType="end"/>
-      </w:r>
-    </w:p>
-    <w:p>
-      <w:pPr>
-        <w:rPr>
-          <w:rFonts w:hint="default" w:ascii="Times New Roman Regular" w:hAnsi="Times New Roman Regular" w:cs="Times New Roman Regular"/>
-          <w:sz w:val="24"/>
-          <w:szCs w:val="32"/>
-          <w:lang w:eastAsia="zh-Hans"/>
-        </w:rPr>
-      </w:pPr>
+        <w:t>This</w:t>
+      </w:r>
+      <w:r>
+        <w:rPr>
+          <w:rFonts w:hint="default" w:ascii="Times New Roman Regular" w:hAnsi="Times New Roman Regular" w:cs="Times New Roman Regular"/>
+          <w:sz w:val="24"/>
+          <w:szCs w:val="32"/>
+          <w:lang w:eastAsia="zh-Hans"/>
+        </w:rPr>
+        <w:t xml:space="preserve"> Data </w:t>
+      </w:r>
       <w:r>
         <w:rPr>
           <w:rFonts w:hint="eastAsia" w:ascii="Times New Roman Regular" w:hAnsi="Times New Roman Regular" w:cs="Times New Roman Regular"/>
@@ -547,24 +415,6 @@
           <w:szCs w:val="32"/>
           <w:lang w:val="en-US" w:eastAsia="zh-Hans"/>
         </w:rPr>
-        <w:t>This</w:t>
-      </w:r>
-      <w:r>
-        <w:rPr>
-          <w:rFonts w:hint="default" w:ascii="Times New Roman Regular" w:hAnsi="Times New Roman Regular" w:cs="Times New Roman Regular"/>
-          <w:sz w:val="24"/>
-          <w:szCs w:val="32"/>
-          <w:lang w:eastAsia="zh-Hans"/>
-        </w:rPr>
-        <w:t xml:space="preserve"> Data </w:t>
-      </w:r>
-      <w:r>
-        <w:rPr>
-          <w:rFonts w:hint="eastAsia" w:ascii="Times New Roman Regular" w:hAnsi="Times New Roman Regular" w:cs="Times New Roman Regular"/>
-          <w:sz w:val="24"/>
-          <w:szCs w:val="32"/>
-          <w:lang w:val="en-US" w:eastAsia="zh-Hans"/>
-        </w:rPr>
         <w:t>set</w:t>
       </w:r>
       <w:r>
@@ -574,18 +424,47 @@
           <w:szCs w:val="32"/>
           <w:lang w:eastAsia="zh-Hans"/>
         </w:rPr>
-        <w:t xml:space="preserve"> contains 6 columns, including Label, Cosmetic Brand, Product Name, Price, Rank and Ingredients.</w:t>
-      </w:r>
-    </w:p>
-    <w:p>
-      <w:pPr>
-        <w:rPr>
-          <w:rFonts w:hint="default" w:ascii="Times New Roman Regular" w:hAnsi="Times New Roman Regular" w:cs="Times New Roman Regular"/>
-          <w:sz w:val="24"/>
-          <w:szCs w:val="32"/>
-          <w:lang w:eastAsia="zh-Hans"/>
-        </w:rPr>
-      </w:pPr>
+        <w:t xml:space="preserve"> contains </w:t>
+      </w:r>
+      <w:r>
+        <w:rPr>
+          <w:rFonts w:hint="default" w:ascii="Times New Roman Regular" w:hAnsi="Times New Roman Regular" w:cs="Times New Roman Regular"/>
+          <w:sz w:val="24"/>
+          <w:szCs w:val="32"/>
+          <w:lang w:eastAsia="zh-Hans"/>
+        </w:rPr>
+        <w:t>13</w:t>
+      </w:r>
+      <w:r>
+        <w:rPr>
+          <w:rFonts w:hint="default" w:ascii="Times New Roman Regular" w:hAnsi="Times New Roman Regular" w:cs="Times New Roman Regular"/>
+          <w:sz w:val="24"/>
+          <w:szCs w:val="32"/>
+          <w:lang w:eastAsia="zh-Hans"/>
+        </w:rPr>
+        <w:t xml:space="preserve"> columns, including </w:t>
+      </w:r>
+      <w:r>
+        <w:rPr>
+          <w:rFonts w:hint="default" w:ascii="Times New Roman Regular" w:hAnsi="Times New Roman Regular" w:cs="Times New Roman Regular"/>
+          <w:sz w:val="24"/>
+          <w:szCs w:val="32"/>
+          <w:lang w:eastAsia="zh-Hans"/>
+        </w:rPr>
+        <w:t>APP, Category, Rating, Reviews, Size, Installs, Type, Price and so on.</w:t>
+      </w:r>
+    </w:p>
+    <w:p>
+      <w:pPr>
+        <w:rPr>
+          <w:rFonts w:hint="default" w:ascii="Times New Roman Regular" w:hAnsi="Times New Roman Regular" w:cs="Times New Roman Regular"/>
+          <w:sz w:val="24"/>
+          <w:szCs w:val="32"/>
+          <w:lang w:eastAsia="zh-Hans"/>
+        </w:rPr>
+      </w:pPr>
+      <w:bookmarkStart w:id="0" w:name="_GoBack"/>
+      <w:bookmarkEnd w:id="0"/>
     </w:p>
     <w:p>
       <w:pPr>
@@ -676,26 +555,6 @@
     </w:sectPr>
   </w:body>
 </w:document>
-</file>
-
-<file path=word/numbering.xml><?xml version="1.0" encoding="utf-8"?>
-<w:numbering xmlns:wpc="http://schemas.microsoft.com/office/word/2010/wordprocessingCanvas" xmlns:mc="http://schemas.openxmlformats.org/markup-compatibility/2006" xmlns:o="urn:schemas-microsoft-com:office:office" xmlns:r="http://schemas.openxmlformats.org/officeDocument/2006/relationships" xmlns:m="http://schemas.openxmlformats.org/officeDocument/2006/math" xmlns:v="urn:schemas-microsoft-com:vml" xmlns:wp14="http://schemas.microsoft.com/office/word/2010/wordprocessingDrawing" xmlns:wp="http://schemas.openxmlformats.org/drawingml/2006/wordprocessingDrawing" xmlns:w10="urn:schemas-microsoft-com:office:word" xmlns:w="http://schemas.openxmlformats.org/wordprocessingml/2006/main" xmlns:w14="http://schemas.microsoft.com/office/word/2010/wordml" xmlns:wpg="http://schemas.microsoft.com/office/word/2010/wordprocessingGroup" xmlns:wpi="http://schemas.microsoft.com/office/word/2010/wordprocessingInk" xmlns:wne="http://schemas.microsoft.com/office/word/2006/wordml" xmlns:wps="http://schemas.microsoft.com/office/word/2010/wordprocessingShape" mc:Ignorable="w14 wp14">
-  <w:abstractNum w:abstractNumId="0">
-    <w:nsid w:val="618477AB"/>
-    <w:multiLevelType w:val="singleLevel"/>
-    <w:tmpl w:val="618477AB"/>
-    <w:lvl w:ilvl="0" w:tentative="0">
-      <w:start w:val="2"/>
-      <w:numFmt w:val="decimal"/>
-      <w:suff w:val="nothing"/>
-      <w:lvlText w:val="%1."/>
-      <w:lvlJc w:val="left"/>
-    </w:lvl>
-  </w:abstractNum>
-  <w:num w:numId="1">
-    <w:abstractNumId w:val="0"/>
-  </w:num>
-</w:numbering>
 </file>
 
 <file path=word/styles.xml><?xml version="1.0" encoding="utf-8"?>
@@ -793,7 +652,7 @@
     <w:lsdException w:unhideWhenUsed="0" w:uiPriority="0" w:semiHidden="0" w:name="Body Text Indent 2"/>
     <w:lsdException w:unhideWhenUsed="0" w:uiPriority="0" w:semiHidden="0" w:name="Body Text Indent 3"/>
     <w:lsdException w:unhideWhenUsed="0" w:uiPriority="0" w:semiHidden="0" w:name="Block Text"/>
-    <w:lsdException w:unhideWhenUsed="0" w:uiPriority="0" w:semiHidden="0" w:name="Hyperlink"/>
+    <w:lsdException w:qFormat="1" w:unhideWhenUsed="0" w:uiPriority="0" w:semiHidden="0" w:name="Hyperlink"/>
     <w:lsdException w:unhideWhenUsed="0" w:uiPriority="0" w:semiHidden="0" w:name="FollowedHyperlink"/>
     <w:lsdException w:qFormat="1" w:unhideWhenUsed="0" w:uiPriority="0" w:semiHidden="0" w:name="Strong"/>
     <w:lsdException w:qFormat="1" w:unhideWhenUsed="0" w:uiPriority="0" w:semiHidden="0" w:name="Emphasis"/>
@@ -1016,6 +875,7 @@
   <w:style w:type="character" w:styleId="4">
     <w:name w:val="Hyperlink"/>
     <w:basedOn w:val="3"/>
+    <w:qFormat/>
     <w:uiPriority w:val="0"/>
     <w:rPr>
       <w:color w:val="0000FF"/>

</xml_diff>